<commit_message>
Message is changed again
</commit_message>
<xml_diff>
--- a/file_to_not_delete.docx
+++ b/file_to_not_delete.docx
@@ -20,6 +20,14 @@
         </w:rPr>
         <w:t>Something is changed</w:t>
       </w:r>
+      <w:r>
+        <w:rPr>
+          <w:lang w:val="en-US"/>
+        </w:rPr>
+        <w:t xml:space="preserve"> again</w:t>
+      </w:r>
+      <w:bookmarkStart w:id="0" w:name="_GoBack"/>
+      <w:bookmarkEnd w:id="0"/>
     </w:p>
     <w:p>
       <w:pPr>
@@ -30,8 +38,6 @@
           <w:lang w:val="en-US"/>
         </w:rPr>
       </w:pPr>
-      <w:bookmarkStart w:id="0" w:name="_GoBack"/>
-      <w:bookmarkEnd w:id="0"/>
     </w:p>
     <w:sectPr>
       <w:pgSz w:w="11906" w:h="16838"/>

</xml_diff>

<commit_message>
asdPlease commit your changes or stash them before you
</commit_message>
<xml_diff>
--- a/file_to_not_delete.docx
+++ b/file_to_not_delete.docx
@@ -26,6 +26,22 @@
         </w:rPr>
         <w:t xml:space="preserve"> again</w:t>
       </w:r>
+      <w:r>
+        <w:rPr>
+          <w:lang w:val="en-US"/>
+        </w:rPr>
+        <w:t xml:space="preserve"> and again</w:t>
+      </w:r>
+    </w:p>
+    <w:p>
+      <w:pPr>
+        <w:tabs>
+          <w:tab w:val="left" w:pos="5807"/>
+        </w:tabs>
+        <w:rPr>
+          <w:lang w:val="en-US"/>
+        </w:rPr>
+      </w:pPr>
       <w:bookmarkStart w:id="0" w:name="_GoBack"/>
       <w:bookmarkEnd w:id="0"/>
     </w:p>

</xml_diff>